<commit_message>
big push 25th 10
</commit_message>
<xml_diff>
--- a/Todo.docx
+++ b/Todo.docx
@@ -93,12 +93,14 @@
           <w:numId w:val="1"/>
         </w:numPr>
         <w:rPr>
-          <w:sz w:val="24"/>
-          <w:szCs w:val="24"/>
-        </w:rPr>
-      </w:pPr>
-      <w:r>
-        <w:rPr>
+          <w:strike/>
+          <w:sz w:val="24"/>
+          <w:szCs w:val="24"/>
+        </w:rPr>
+      </w:pPr>
+      <w:r>
+        <w:rPr>
+          <w:strike/>
           <w:sz w:val="24"/>
           <w:szCs w:val="24"/>
         </w:rPr>
@@ -107,6 +109,7 @@
       <w:proofErr w:type="spellStart"/>
       <w:r>
         <w:rPr>
+          <w:strike/>
           <w:sz w:val="24"/>
           <w:szCs w:val="24"/>
         </w:rPr>
@@ -122,12 +125,14 @@
           <w:numId w:val="1"/>
         </w:numPr>
         <w:rPr>
-          <w:sz w:val="24"/>
-          <w:szCs w:val="24"/>
-        </w:rPr>
-      </w:pPr>
-      <w:r>
-        <w:rPr>
+          <w:strike/>
+          <w:sz w:val="24"/>
+          <w:szCs w:val="24"/>
+        </w:rPr>
+      </w:pPr>
+      <w:r>
+        <w:rPr>
+          <w:strike/>
           <w:sz w:val="24"/>
           <w:szCs w:val="24"/>
         </w:rPr>
@@ -198,12 +203,14 @@
           <w:numId w:val="1"/>
         </w:numPr>
         <w:rPr>
-          <w:sz w:val="24"/>
-          <w:szCs w:val="24"/>
-        </w:rPr>
-      </w:pPr>
-      <w:r>
-        <w:rPr>
+          <w:strike/>
+          <w:sz w:val="24"/>
+          <w:szCs w:val="24"/>
+        </w:rPr>
+      </w:pPr>
+      <w:r>
+        <w:rPr>
+          <w:strike/>
           <w:sz w:val="24"/>
           <w:szCs w:val="24"/>
         </w:rPr>
@@ -218,12 +225,14 @@
           <w:numId w:val="1"/>
         </w:numPr>
         <w:rPr>
-          <w:sz w:val="24"/>
-          <w:szCs w:val="24"/>
-        </w:rPr>
-      </w:pPr>
-      <w:r>
-        <w:rPr>
+          <w:strike/>
+          <w:sz w:val="24"/>
+          <w:szCs w:val="24"/>
+        </w:rPr>
+      </w:pPr>
+      <w:r>
+        <w:rPr>
+          <w:strike/>
           <w:sz w:val="24"/>
           <w:szCs w:val="24"/>
         </w:rPr>
@@ -282,6 +291,13 @@
           <w:szCs w:val="24"/>
         </w:rPr>
       </w:pPr>
+      <w:r>
+        <w:rPr>
+          <w:sz w:val="24"/>
+          <w:szCs w:val="24"/>
+        </w:rPr>
+        <w:t>What I do load on page load</w:t>
+      </w:r>
       <w:bookmarkStart w:id="0" w:name="_GoBack"/>
       <w:bookmarkEnd w:id="0"/>
     </w:p>
@@ -309,15 +325,13 @@
           <w:szCs w:val="24"/>
         </w:rPr>
       </w:pPr>
-      <w:proofErr w:type="spellStart"/>
-      <w:r>
-        <w:rPr>
-          <w:sz w:val="24"/>
-          <w:szCs w:val="24"/>
-        </w:rPr>
-        <w:t>psd</w:t>
-      </w:r>
-      <w:proofErr w:type="spellEnd"/>
+      <w:r>
+        <w:rPr>
+          <w:sz w:val="24"/>
+          <w:szCs w:val="24"/>
+        </w:rPr>
+        <w:t>Basic 2 by 4/3 grid for now add animation later</w:t>
+      </w:r>
     </w:p>
     <w:p>
       <w:pPr>
@@ -607,6 +621,7 @@
     <w:lsdException w:name="HTML Sample" w:semiHidden="1" w:unhideWhenUsed="1"/>
     <w:lsdException w:name="HTML Typewriter" w:semiHidden="1" w:unhideWhenUsed="1"/>
     <w:lsdException w:name="HTML Variable" w:semiHidden="1" w:unhideWhenUsed="1"/>
+    <w:lsdException w:name="Normal Table" w:semiHidden="1" w:unhideWhenUsed="1"/>
     <w:lsdException w:name="annotation subject" w:semiHidden="1" w:unhideWhenUsed="1"/>
     <w:lsdException w:name="No List" w:semiHidden="1" w:unhideWhenUsed="1"/>
     <w:lsdException w:name="Outline List 1" w:semiHidden="1" w:unhideWhenUsed="1"/>
@@ -653,8 +668,10 @@
     <w:lsdException w:name="Table Subtle 2" w:semiHidden="1" w:unhideWhenUsed="1"/>
     <w:lsdException w:name="Table Web 1" w:semiHidden="1" w:unhideWhenUsed="1"/>
     <w:lsdException w:name="Table Web 2" w:semiHidden="1" w:unhideWhenUsed="1"/>
+    <w:lsdException w:name="Table Web 3" w:semiHidden="1" w:unhideWhenUsed="1"/>
     <w:lsdException w:name="Balloon Text" w:semiHidden="1" w:unhideWhenUsed="1"/>
     <w:lsdException w:name="Table Grid" w:uiPriority="39"/>
+    <w:lsdException w:name="Table Theme" w:semiHidden="1" w:unhideWhenUsed="1"/>
     <w:lsdException w:name="Placeholder Text" w:semiHidden="1"/>
     <w:lsdException w:name="No Spacing" w:uiPriority="1" w:qFormat="1"/>
     <w:lsdException w:name="Light Shading" w:uiPriority="60"/>

</xml_diff>